<commit_message>
updated Plotter and new report version
</commit_message>
<xml_diff>
--- a/docs/FinalReport/final_report_v1.2.docx
+++ b/docs/FinalReport/final_report_v1.2.docx
@@ -96,23 +96,14 @@
         <w:rPr>
           <w:lang w:val="en-AU"/>
         </w:rPr>
-        <w:t>_________________________________________________________________________________</w:t>
-      </w:r>
-    </w:p>
-    <w:p>
-      <w:pPr>
-        <w:ind w:right="996"/>
-        <w:rPr>
-          <w:rFonts w:asciiTheme="majorHAnsi" w:eastAsiaTheme="majorEastAsia" w:hAnsiTheme="majorHAnsi" w:cstheme="majorBidi"/>
-          <w:b/>
-          <w:bCs/>
-          <w:caps/>
-          <w:color w:val="4F81BD" w:themeColor="accent1"/>
-          <w:sz w:val="26"/>
-          <w:szCs w:val="26"/>
-          <w:lang w:val="en-AU"/>
-        </w:rPr>
-      </w:pPr>
+        <w:t>_________________________________________________</w:t>
+      </w:r>
+      <w:r>
+        <w:rPr>
+          <w:lang w:val="en-AU"/>
+        </w:rPr>
+        <w:t>___________________________</w:t>
+      </w:r>
     </w:p>
     <w:p>
       <w:pPr>
@@ -330,11 +321,7 @@
       </w:r>
       <w:proofErr w:type="spellEnd"/>
       <w:r>
-        <w:t xml:space="preserve"> new trades file, check that the number of trades in </w:t>
-      </w:r>
-      <w:r>
-        <w:lastRenderedPageBreak/>
-        <w:t xml:space="preserve">this file is the same as the number of trades conducted in the log file. Finally manually calculate the momentum strategy using the specified parameters on the input trades </w:t>
+        <w:t xml:space="preserve"> new trades file, check that the number of trades in this file is the same as the number of trades conducted in the log file. Finally manually calculate the momentum strategy using the specified parameters on the input trades </w:t>
       </w:r>
       <w:proofErr w:type="spellStart"/>
       <w:r>
@@ -361,6 +348,7 @@
         <w:contextualSpacing/>
       </w:pPr>
       <w:r>
+        <w:lastRenderedPageBreak/>
         <w:t xml:space="preserve">In the directory of the executable module, include only a valid parameters file; leave the required input </w:t>
       </w:r>
       <w:proofErr w:type="spellStart"/>
@@ -406,11 +394,9 @@
       <w:r>
         <w:t xml:space="preserve"> file, leaving out the parameters file. </w:t>
       </w:r>
-      <w:proofErr w:type="spellStart"/>
-      <w:r>
-        <w:t>Execture</w:t>
-      </w:r>
-      <w:proofErr w:type="spellEnd"/>
+      <w:r>
+        <w:t>Execute</w:t>
+      </w:r>
       <w:r>
         <w:t xml:space="preserve"> the module and ensure that a new trades </w:t>
       </w:r>
@@ -754,11 +740,7 @@
         <w:contextualSpacing/>
       </w:pPr>
       <w:r>
-        <w:t xml:space="preserve">Modify the GUI to print out the user entered; window size, threshold value and output file name.  Run the GUI, entering an integer value in the window size text box, a float </w:t>
-      </w:r>
-      <w:r>
-        <w:lastRenderedPageBreak/>
-        <w:t>value into the threshold text box, and a string value into the output file name text box. Ensure that the values printed by the GUI, correspond to the values entered.</w:t>
+        <w:t>Modify the GUI to print out the user entered; window size, threshold value and output file name.  Run the GUI, entering an integer value in the window size text box, a float value into the threshold text box, and a string value into the output file name text box. Ensure that the values printed by the GUI, correspond to the values entered.</w:t>
       </w:r>
     </w:p>
     <w:p>
@@ -785,7 +767,11 @@
       </w:r>
       <w:proofErr w:type="spellEnd"/>
       <w:r>
-        <w:t xml:space="preserve"> input trades file, and then input values for the window size, threshold and output file name. Run the GUI. Check that a log file has been created, check that the parameters mentioned in the log file are the same as the parameters entered into the GUI, check the time taken to run the module, and check the number of trades made. Next ensure that a new </w:t>
+        <w:t xml:space="preserve"> input trades file, and then input values for the window size, threshold and output file name. Run the GUI. Check that a </w:t>
+      </w:r>
+      <w:r>
+        <w:lastRenderedPageBreak/>
+        <w:t xml:space="preserve">log file has been created, check that the parameters mentioned in the log file are the same as the parameters entered into the GUI, check the time taken to run the module, and check the number of trades made. Next ensure that a new </w:t>
       </w:r>
       <w:proofErr w:type="spellStart"/>
       <w:r>
@@ -820,7 +806,13 @@
         <w:contextualSpacing/>
       </w:pPr>
       <w:r>
-        <w:t xml:space="preserve">Start the module, and load the input trades </w:t>
+        <w:t xml:space="preserve">Start the </w:t>
+      </w:r>
+      <w:r>
+        <w:t>GUI</w:t>
+      </w:r>
+      <w:r>
+        <w:t xml:space="preserve">, and load the input trades </w:t>
       </w:r>
       <w:proofErr w:type="spellStart"/>
       <w:r>
@@ -847,7 +839,13 @@
         <w:contextualSpacing/>
       </w:pPr>
       <w:r>
-        <w:t xml:space="preserve">Start the module, and load the </w:t>
+        <w:t xml:space="preserve">Start the </w:t>
+      </w:r>
+      <w:r>
+        <w:t>GUI</w:t>
+      </w:r>
+      <w:r>
+        <w:t xml:space="preserve">, and load the </w:t>
       </w:r>
       <w:r>
         <w:t>MSM</w:t>
@@ -894,7 +892,13 @@
         <w:contextualSpacing/>
       </w:pPr>
       <w:r>
-        <w:t xml:space="preserve">Start the module, and load the </w:t>
+        <w:t xml:space="preserve">Start the </w:t>
+      </w:r>
+      <w:r>
+        <w:t>GUI</w:t>
+      </w:r>
+      <w:r>
+        <w:t xml:space="preserve">, and load the </w:t>
       </w:r>
       <w:r>
         <w:t>MSM</w:t>
@@ -941,7 +945,13 @@
         <w:contextualSpacing/>
       </w:pPr>
       <w:r>
-        <w:t xml:space="preserve">Start the module, and load the </w:t>
+        <w:t xml:space="preserve">Start the </w:t>
+      </w:r>
+      <w:r>
+        <w:t>GUI</w:t>
+      </w:r>
+      <w:r>
+        <w:t xml:space="preserve">, and load the </w:t>
       </w:r>
       <w:r>
         <w:t>MSM</w:t>
@@ -1090,12 +1100,31 @@
           <w:lang w:val="en-AU"/>
         </w:rPr>
       </w:pPr>
-      <w:r>
+    </w:p>
+    <w:p>
+      <w:pPr>
+        <w:pStyle w:val="Heading2"/>
+        <w:ind w:right="996"/>
         <w:rPr>
           <w:caps/>
           <w:lang w:val="en-AU"/>
         </w:rPr>
-        <w:lastRenderedPageBreak/>
+      </w:pPr>
+    </w:p>
+    <w:p>
+      <w:pPr>
+        <w:pStyle w:val="Heading2"/>
+        <w:ind w:right="996"/>
+        <w:rPr>
+          <w:caps/>
+          <w:lang w:val="en-AU"/>
+        </w:rPr>
+      </w:pPr>
+      <w:r>
+        <w:rPr>
+          <w:caps/>
+          <w:lang w:val="en-AU"/>
+        </w:rPr>
         <w:t>Overall software architecture</w:t>
       </w:r>
     </w:p>
@@ -1422,6 +1451,10 @@
           <w:ilvl w:val="0"/>
           <w:numId w:val="7"/>
         </w:numPr>
+        <w:tabs>
+          <w:tab w:val="clear" w:pos="720"/>
+          <w:tab w:val="left" w:pos="284"/>
+        </w:tabs>
         <w:spacing w:line="276" w:lineRule="auto"/>
         <w:ind w:left="0" w:right="996" w:firstLine="0"/>
         <w:rPr>
@@ -1448,6 +1481,10 @@
           <w:ilvl w:val="0"/>
           <w:numId w:val="7"/>
         </w:numPr>
+        <w:tabs>
+          <w:tab w:val="clear" w:pos="720"/>
+          <w:tab w:val="left" w:pos="284"/>
+        </w:tabs>
         <w:spacing w:line="276" w:lineRule="auto"/>
         <w:ind w:left="0" w:right="996" w:firstLine="0"/>
         <w:rPr>
@@ -1550,6 +1587,10 @@
           <w:ilvl w:val="0"/>
           <w:numId w:val="6"/>
         </w:numPr>
+        <w:tabs>
+          <w:tab w:val="clear" w:pos="720"/>
+          <w:tab w:val="left" w:pos="284"/>
+        </w:tabs>
         <w:spacing w:line="276" w:lineRule="auto"/>
         <w:ind w:left="0" w:right="996" w:firstLine="0"/>
         <w:rPr>
@@ -1570,6 +1611,10 @@
           <w:ilvl w:val="0"/>
           <w:numId w:val="6"/>
         </w:numPr>
+        <w:tabs>
+          <w:tab w:val="clear" w:pos="720"/>
+          <w:tab w:val="left" w:pos="284"/>
+        </w:tabs>
         <w:spacing w:line="276" w:lineRule="auto"/>
         <w:ind w:left="0" w:right="996" w:firstLine="0"/>
         <w:rPr>
@@ -1590,6 +1635,10 @@
           <w:ilvl w:val="0"/>
           <w:numId w:val="6"/>
         </w:numPr>
+        <w:tabs>
+          <w:tab w:val="clear" w:pos="720"/>
+          <w:tab w:val="left" w:pos="284"/>
+        </w:tabs>
         <w:spacing w:line="276" w:lineRule="auto"/>
         <w:ind w:left="0" w:right="996" w:firstLine="0"/>
         <w:rPr>
@@ -1715,6 +1764,10 @@
           <w:ilvl w:val="0"/>
           <w:numId w:val="2"/>
         </w:numPr>
+        <w:tabs>
+          <w:tab w:val="clear" w:pos="720"/>
+          <w:tab w:val="left" w:pos="284"/>
+        </w:tabs>
         <w:ind w:left="0" w:right="996" w:firstLine="0"/>
       </w:pPr>
       <w:r>
@@ -1737,6 +1790,10 @@
           <w:ilvl w:val="0"/>
           <w:numId w:val="2"/>
         </w:numPr>
+        <w:tabs>
+          <w:tab w:val="clear" w:pos="720"/>
+          <w:tab w:val="left" w:pos="284"/>
+        </w:tabs>
         <w:ind w:left="0" w:right="996" w:firstLine="0"/>
       </w:pPr>
       <w:r>
@@ -1753,6 +1810,10 @@
           <w:ilvl w:val="0"/>
           <w:numId w:val="2"/>
         </w:numPr>
+        <w:tabs>
+          <w:tab w:val="clear" w:pos="720"/>
+          <w:tab w:val="left" w:pos="284"/>
+        </w:tabs>
         <w:ind w:left="0" w:right="996" w:firstLine="0"/>
       </w:pPr>
       <w:r>
@@ -1775,6 +1836,10 @@
           <w:ilvl w:val="0"/>
           <w:numId w:val="2"/>
         </w:numPr>
+        <w:tabs>
+          <w:tab w:val="clear" w:pos="720"/>
+          <w:tab w:val="left" w:pos="284"/>
+        </w:tabs>
         <w:ind w:left="0" w:right="996" w:firstLine="0"/>
       </w:pPr>
       <w:r>
@@ -1888,8 +1953,6 @@
         </w:rPr>
         <w:t>Hence, provided the application within the module is provided with the input files (and their respective paths) in the module, and a path to create output to, the module will be able to function as a standalone application. Further refinement will determine what operating systems specifically will be supported. We will be aiming to cater for Windows, Linux and Apple OSs. (For further details on producing the standalone executable application, please see Section 4).</w:t>
       </w:r>
-      <w:bookmarkStart w:id="0" w:name="_GoBack"/>
-      <w:bookmarkEnd w:id="0"/>
     </w:p>
     <w:p>
       <w:pPr>
@@ -1954,6 +2017,10 @@
           <w:ilvl w:val="0"/>
           <w:numId w:val="1"/>
         </w:numPr>
+        <w:tabs>
+          <w:tab w:val="clear" w:pos="720"/>
+          <w:tab w:val="left" w:pos="284"/>
+        </w:tabs>
         <w:ind w:left="0" w:right="996" w:firstLine="0"/>
       </w:pPr>
       <w:r>
@@ -1967,6 +2034,10 @@
           <w:ilvl w:val="0"/>
           <w:numId w:val="1"/>
         </w:numPr>
+        <w:tabs>
+          <w:tab w:val="clear" w:pos="720"/>
+          <w:tab w:val="left" w:pos="284"/>
+        </w:tabs>
         <w:ind w:left="0" w:right="996" w:firstLine="0"/>
       </w:pPr>
       <w:r>
@@ -1980,6 +2051,10 @@
           <w:ilvl w:val="0"/>
           <w:numId w:val="1"/>
         </w:numPr>
+        <w:tabs>
+          <w:tab w:val="clear" w:pos="720"/>
+          <w:tab w:val="left" w:pos="284"/>
+        </w:tabs>
         <w:ind w:left="0" w:right="996" w:firstLine="0"/>
       </w:pPr>
       <w:r>
@@ -1993,6 +2068,10 @@
           <w:ilvl w:val="0"/>
           <w:numId w:val="1"/>
         </w:numPr>
+        <w:tabs>
+          <w:tab w:val="clear" w:pos="720"/>
+          <w:tab w:val="left" w:pos="284"/>
+        </w:tabs>
         <w:ind w:left="0" w:right="996" w:firstLine="0"/>
       </w:pPr>
       <w:r>
@@ -2265,19 +2344,19 @@
         </w:rPr>
         <w:t xml:space="preserve">using our </w:t>
       </w:r>
-      <w:commentRangeStart w:id="1"/>
+      <w:commentRangeStart w:id="0"/>
       <w:r>
         <w:rPr>
           <w:lang w:val="en-AU"/>
         </w:rPr>
         <w:t>webpage</w:t>
       </w:r>
-      <w:commentRangeEnd w:id="1"/>
+      <w:commentRangeEnd w:id="0"/>
       <w:r>
         <w:rPr>
           <w:rStyle w:val="CommentReference"/>
         </w:rPr>
-        <w:commentReference w:id="1"/>
+        <w:commentReference w:id="0"/>
       </w:r>
       <w:r>
         <w:rPr>
@@ -2524,6 +2603,10 @@
           <w:ilvl w:val="0"/>
           <w:numId w:val="4"/>
         </w:numPr>
+        <w:tabs>
+          <w:tab w:val="clear" w:pos="720"/>
+          <w:tab w:val="left" w:pos="426"/>
+        </w:tabs>
         <w:ind w:left="0" w:right="996" w:firstLine="0"/>
         <w:rPr>
           <w:rFonts w:asciiTheme="minorHAnsi" w:hAnsiTheme="minorHAnsi"/>
@@ -2544,6 +2627,10 @@
           <w:ilvl w:val="0"/>
           <w:numId w:val="4"/>
         </w:numPr>
+        <w:tabs>
+          <w:tab w:val="clear" w:pos="720"/>
+          <w:tab w:val="left" w:pos="426"/>
+        </w:tabs>
         <w:ind w:left="0" w:right="996" w:firstLine="0"/>
         <w:rPr>
           <w:rFonts w:asciiTheme="minorHAnsi" w:hAnsiTheme="minorHAnsi"/>
@@ -2564,6 +2651,10 @@
           <w:ilvl w:val="0"/>
           <w:numId w:val="4"/>
         </w:numPr>
+        <w:tabs>
+          <w:tab w:val="clear" w:pos="720"/>
+          <w:tab w:val="left" w:pos="426"/>
+        </w:tabs>
         <w:ind w:left="0" w:right="996" w:firstLine="0"/>
         <w:rPr>
           <w:rFonts w:asciiTheme="minorHAnsi" w:hAnsiTheme="minorHAnsi"/>
@@ -2666,17 +2757,24 @@
           <w:rFonts w:asciiTheme="minorHAnsi" w:hAnsiTheme="minorHAnsi"/>
           <w:lang w:val="en-AU"/>
         </w:rPr>
-        <w:t xml:space="preserve">The following are the testing files included with this </w:t>
-      </w:r>
-      <w:proofErr w:type="gramStart"/>
-      <w:r>
-        <w:rPr>
-          <w:rFonts w:asciiTheme="minorHAnsi" w:hAnsiTheme="minorHAnsi"/>
-          <w:lang w:val="en-AU"/>
-        </w:rPr>
-        <w:t>document :</w:t>
-      </w:r>
-      <w:proofErr w:type="gramEnd"/>
+        <w:t>The following are the testing fi</w:t>
+      </w:r>
+      <w:r>
+        <w:rPr>
+          <w:rFonts w:asciiTheme="minorHAnsi" w:hAnsiTheme="minorHAnsi"/>
+          <w:lang w:val="en-AU"/>
+        </w:rPr>
+        <w:t>les included with this document</w:t>
+      </w:r>
+      <w:bookmarkStart w:id="1" w:name="_GoBack"/>
+      <w:bookmarkEnd w:id="1"/>
+      <w:r>
+        <w:rPr>
+          <w:rFonts w:asciiTheme="minorHAnsi" w:hAnsiTheme="minorHAnsi"/>
+          <w:lang w:val="en-AU"/>
+        </w:rPr>
+        <w:t>:</w:t>
+      </w:r>
     </w:p>
     <w:p>
       <w:pPr>
@@ -3729,6 +3827,10 @@
           <w:ilvl w:val="0"/>
           <w:numId w:val="5"/>
         </w:numPr>
+        <w:tabs>
+          <w:tab w:val="clear" w:pos="720"/>
+          <w:tab w:val="num" w:pos="284"/>
+        </w:tabs>
         <w:ind w:left="0" w:right="996" w:firstLine="0"/>
         <w:rPr>
           <w:rFonts w:asciiTheme="minorHAnsi" w:hAnsiTheme="minorHAnsi"/>
@@ -3755,6 +3857,10 @@
           <w:ilvl w:val="0"/>
           <w:numId w:val="5"/>
         </w:numPr>
+        <w:tabs>
+          <w:tab w:val="clear" w:pos="720"/>
+          <w:tab w:val="num" w:pos="284"/>
+        </w:tabs>
         <w:ind w:left="0" w:right="996" w:firstLine="0"/>
         <w:rPr>
           <w:rFonts w:asciiTheme="minorHAnsi" w:hAnsiTheme="minorHAnsi"/>
@@ -3781,6 +3887,10 @@
           <w:ilvl w:val="0"/>
           <w:numId w:val="5"/>
         </w:numPr>
+        <w:tabs>
+          <w:tab w:val="clear" w:pos="720"/>
+          <w:tab w:val="num" w:pos="284"/>
+        </w:tabs>
         <w:ind w:left="0" w:right="996" w:firstLine="0"/>
         <w:rPr>
           <w:rFonts w:asciiTheme="minorHAnsi" w:hAnsiTheme="minorHAnsi"/>
@@ -3882,6 +3992,7 @@
           <w:lang w:val="en-AU"/>
         </w:rPr>
       </w:pPr>
+      <w:commentRangeStart w:id="2"/>
       <w:r>
         <w:rPr>
           <w:lang w:val="en-AU"/>
@@ -4023,6 +4134,7 @@
         <w:t>With every release, we will include details of the release on the page too. This will enable us to get a clear picture of our current progress and backlog. Using this tool will help us communicate better, monitor each other’s performance and hence work more efficiently.</w:t>
       </w:r>
     </w:p>
+    <w:commentRangeEnd w:id="2"/>
     <w:p>
       <w:pPr>
         <w:ind w:right="996"/>
@@ -4032,6 +4144,12 @@
           <w:szCs w:val="20"/>
         </w:rPr>
       </w:pPr>
+      <w:r>
+        <w:rPr>
+          <w:rStyle w:val="CommentReference"/>
+        </w:rPr>
+        <w:commentReference w:id="2"/>
+      </w:r>
     </w:p>
     <w:p>
       <w:pPr>
@@ -4153,10 +4271,55 @@
           <w:sz w:val="32"/>
           <w:szCs w:val="32"/>
         </w:rPr>
-        <w:t xml:space="preserve">How did the project </w:t>
-      </w:r>
-      <w:proofErr w:type="gramStart"/>
-      <w:r>
+        <w:t xml:space="preserve">Performance </w:t>
+      </w:r>
+    </w:p>
+    <w:p>
+      <w:pPr>
+        <w:ind w:right="996"/>
+        <w:rPr>
+          <w:rFonts w:asciiTheme="minorHAnsi" w:hAnsiTheme="minorHAnsi"/>
+        </w:rPr>
+      </w:pPr>
+      <w:r>
+        <w:rPr>
+          <w:rFonts w:asciiTheme="minorHAnsi" w:hAnsiTheme="minorHAnsi"/>
+        </w:rPr>
+        <w:t xml:space="preserve">The project did not go as good as we had thought it would. In the initial few weeks while working on the MSM module, we were getting excellent feedback from the course mentors. We were being able to meet with the goals we had set. As we moved to the later part of the project, our performance deteriorated and we weren’t able to achieve what we have planned we would. Considering the fact that team participation was an issue, our performance was somewhat justified. </w:t>
+      </w:r>
+    </w:p>
+    <w:p>
+      <w:pPr>
+        <w:ind w:right="996"/>
+        <w:rPr>
+          <w:rFonts w:asciiTheme="minorHAnsi" w:hAnsiTheme="minorHAnsi"/>
+        </w:rPr>
+      </w:pPr>
+      <w:r>
+        <w:rPr>
+          <w:rFonts w:asciiTheme="minorHAnsi" w:hAnsiTheme="minorHAnsi"/>
+        </w:rPr>
+        <w:t xml:space="preserve">There was a lot to learn from the project as a whole. We did not have a commerce/finance background. The project helped us understand how trading is actually carried out and how it can be made efficient using high performance software applications. It helped us realize the importance of developing software from a customer’s perspective. Having had a chance to </w:t>
+      </w:r>
+      <w:r>
+        <w:rPr>
+          <w:rFonts w:asciiTheme="minorHAnsi" w:hAnsiTheme="minorHAnsi"/>
+        </w:rPr>
+        <w:lastRenderedPageBreak/>
+        <w:t>interact with Optiver engineers helped us to understand more about the software market and what they expect from software engineers. Apart from this, we learnt a new programming language called Ruby. While only one of our team members was proficient in Ruby, now we are all familiar with Ruby programming. However, making Ruby as our choice of implementation did not work out too well for us. We will talk about this in the section that follows.</w:t>
+      </w:r>
+    </w:p>
+    <w:p>
+      <w:pPr>
+        <w:ind w:right="996"/>
+        <w:rPr>
+          <w:rFonts w:asciiTheme="minorHAnsi" w:hAnsiTheme="minorHAnsi"/>
+        </w:rPr>
+      </w:pPr>
+    </w:p>
+    <w:p>
+      <w:pPr>
+        <w:ind w:right="996"/>
         <w:rPr>
           <w:rFonts w:asciiTheme="minorHAnsi" w:hAnsiTheme="minorHAnsi"/>
           <w:b/>
@@ -4164,67 +4327,8 @@
           <w:sz w:val="32"/>
           <w:szCs w:val="32"/>
         </w:rPr>
-        <w:t>go</w:t>
-      </w:r>
-      <w:proofErr w:type="gramEnd"/>
-    </w:p>
-    <w:p>
-      <w:pPr>
-        <w:ind w:right="996"/>
-        <w:rPr>
-          <w:rFonts w:asciiTheme="minorHAnsi" w:hAnsiTheme="minorHAnsi"/>
-          <w:b/>
-          <w:sz w:val="32"/>
-          <w:szCs w:val="32"/>
-        </w:rPr>
-      </w:pPr>
-    </w:p>
-    <w:p>
-      <w:pPr>
-        <w:ind w:right="996"/>
-        <w:rPr>
-          <w:rFonts w:asciiTheme="minorHAnsi" w:hAnsiTheme="minorHAnsi"/>
-        </w:rPr>
-      </w:pPr>
-      <w:r>
-        <w:rPr>
-          <w:rFonts w:asciiTheme="minorHAnsi" w:hAnsiTheme="minorHAnsi"/>
-        </w:rPr>
-        <w:t xml:space="preserve">The project did not go as good as we had thought it would. In the initial few weeks while working on the MSM module, we were getting excellent feedback from the course mentors. We were being able to meet with the goals we had set. As we moved to the later part of the project, our performance deteriorated and we weren’t able to achieve what we have planned we would. Considering the fact that team participation was an issue, our performance was somewhat justified. </w:t>
-      </w:r>
-    </w:p>
-    <w:p>
-      <w:pPr>
-        <w:ind w:right="996"/>
-        <w:rPr>
-          <w:rFonts w:asciiTheme="minorHAnsi" w:hAnsiTheme="minorHAnsi"/>
-        </w:rPr>
-      </w:pPr>
-      <w:r>
-        <w:rPr>
-          <w:rFonts w:asciiTheme="minorHAnsi" w:hAnsiTheme="minorHAnsi"/>
-        </w:rPr>
-        <w:t xml:space="preserve">There was a lot to learn from the project as a whole. We did not have a commerce/finance background. The project helped us understand how trading is actually carried out and how it </w:t>
-      </w:r>
-      <w:r>
-        <w:rPr>
-          <w:rFonts w:asciiTheme="minorHAnsi" w:hAnsiTheme="minorHAnsi"/>
-        </w:rPr>
-        <w:lastRenderedPageBreak/>
-        <w:t>can be made efficient using high performance software applications. It helped us realize the importance of developing software from a customer’s perspective. Having had a chance to interact with Optiver engineers helped us to understand more about the software market and what they expect from software engineers. Apart from this, we learnt a new programming language called Ruby. While only one of our team members was proficient in Ruby, now we are all familiar with Ruby programming. However, making Ruby as our choice of implementation did not work out too well for us. We will talk about this in the section that follows.</w:t>
-      </w:r>
-    </w:p>
-    <w:p>
-      <w:pPr>
-        <w:ind w:right="996"/>
-        <w:rPr>
-          <w:rFonts w:asciiTheme="minorHAnsi" w:hAnsiTheme="minorHAnsi"/>
-        </w:rPr>
-      </w:pPr>
-    </w:p>
-    <w:p>
-      <w:pPr>
-        <w:ind w:right="996"/>
+      </w:pPr>
+      <w:r>
         <w:rPr>
           <w:rFonts w:asciiTheme="minorHAnsi" w:hAnsiTheme="minorHAnsi"/>
           <w:b/>
@@ -4232,7 +4336,8 @@
           <w:sz w:val="32"/>
           <w:szCs w:val="32"/>
         </w:rPr>
-      </w:pPr>
+        <w:t>Problems</w:t>
+      </w:r>
       <w:r>
         <w:rPr>
           <w:rFonts w:asciiTheme="minorHAnsi" w:hAnsiTheme="minorHAnsi"/>
@@ -4241,7 +4346,7 @@
           <w:sz w:val="32"/>
           <w:szCs w:val="32"/>
         </w:rPr>
-        <w:t>Any issues/problems encountered</w:t>
+        <w:t xml:space="preserve"> encountered</w:t>
       </w:r>
     </w:p>
     <w:p>
@@ -4329,7 +4434,7 @@
           <w:sz w:val="32"/>
           <w:szCs w:val="32"/>
         </w:rPr>
-        <w:t>Would you do it any differently now?</w:t>
+        <w:t>Things we would do differently</w:t>
       </w:r>
     </w:p>
     <w:p>
@@ -4357,8 +4462,14 @@
         <w:rPr>
           <w:rFonts w:asciiTheme="minorHAnsi" w:hAnsiTheme="minorHAnsi"/>
         </w:rPr>
+        <w:t xml:space="preserve">The second reason for not using Ruby is performance. The project dealt with high frequency trading, where code performance was the key. During performance testing, we discovered </w:t>
+      </w:r>
+      <w:r>
+        <w:rPr>
+          <w:rFonts w:asciiTheme="minorHAnsi" w:hAnsiTheme="minorHAnsi"/>
+        </w:rPr>
         <w:lastRenderedPageBreak/>
-        <w:t xml:space="preserve">The second reason for not using Ruby is performance. The project dealt with high frequency trading, where code performance was the key. During performance testing, we discovered that our module that was implemented using Ruby wasn’t performing as good as other modules that used Java. </w:t>
+        <w:t xml:space="preserve">that our module that was implemented using Ruby wasn’t performing as good as other modules that used Java. </w:t>
       </w:r>
     </w:p>
     <w:p>
@@ -4425,7 +4536,7 @@
 
 <file path=word/comments.xml><?xml version="1.0" encoding="utf-8"?>
 <w:comments xmlns:wpc="http://schemas.microsoft.com/office/word/2010/wordprocessingCanvas" xmlns:mo="http://schemas.microsoft.com/office/mac/office/2008/main" xmlns:mc="http://schemas.openxmlformats.org/markup-compatibility/2006" xmlns:mv="urn:schemas-microsoft-com:mac:vml" xmlns:o="urn:schemas-microsoft-com:office:office" xmlns:r="http://schemas.openxmlformats.org/officeDocument/2006/relationships" xmlns:m="http://schemas.openxmlformats.org/officeDocument/2006/math" xmlns:v="urn:schemas-microsoft-com:vml" xmlns:wp14="http://schemas.microsoft.com/office/word/2010/wordprocessingDrawing" xmlns:wp="http://schemas.openxmlformats.org/drawingml/2006/wordprocessingDrawing" xmlns:w10="urn:schemas-microsoft-com:office:word" xmlns:w="http://schemas.openxmlformats.org/wordprocessingml/2006/main" xmlns:w14="http://schemas.microsoft.com/office/word/2010/wordml" xmlns:wpg="http://schemas.microsoft.com/office/word/2010/wordprocessingGroup" xmlns:wpi="http://schemas.microsoft.com/office/word/2010/wordprocessingInk" xmlns:wne="http://schemas.microsoft.com/office/word/2006/wordml" xmlns:wps="http://schemas.microsoft.com/office/word/2010/wordprocessingShape" mc:Ignorable="w14 wp14">
-  <w:comment w:id="1" w:author="Hari V" w:date="2014-05-28T14:44:00Z" w:initials="HV">
+  <w:comment w:id="0" w:author="Hari V" w:date="2014-05-28T14:44:00Z" w:initials="HV">
     <w:p>
       <w:pPr>
         <w:pStyle w:val="CommentText"/>
@@ -4441,6 +4552,22 @@
         <w:t>more</w:t>
       </w:r>
       <w:proofErr w:type="gramEnd"/>
+    </w:p>
+  </w:comment>
+  <w:comment w:id="2" w:author="Saishav" w:date="2014-05-29T22:16:00Z" w:initials="S">
+    <w:p>
+      <w:pPr>
+        <w:pStyle w:val="CommentText"/>
+      </w:pPr>
+      <w:r>
+        <w:rPr>
+          <w:rStyle w:val="CommentReference"/>
+        </w:rPr>
+        <w:annotationRef/>
+      </w:r>
+      <w:r>
+        <w:t>Do you think this is required?</w:t>
+      </w:r>
     </w:p>
   </w:comment>
 </w:comments>
@@ -6990,7 +7117,7 @@
 </file>
 
 <file path=customXml/itemProps1.xml><?xml version="1.0" encoding="utf-8"?>
-<ds:datastoreItem xmlns:ds="http://schemas.openxmlformats.org/officeDocument/2006/customXml" ds:itemID="{2F26ACA5-3951-FC4F-B338-0509D47FDBA9}">
+<ds:datastoreItem xmlns:ds="http://schemas.openxmlformats.org/officeDocument/2006/customXml" ds:itemID="{3F859FA8-B2C1-EB40-BFD8-1E06742692A6}">
   <ds:schemaRefs>
     <ds:schemaRef ds:uri="http://schemas.openxmlformats.org/officeDocument/2006/bibliography"/>
   </ds:schemaRefs>

</xml_diff>